<commit_message>
Update Procedure for updating cal_data file.docx
</commit_message>
<xml_diff>
--- a/Procedure for updating cal_data file.docx
+++ b/Procedure for updating cal_data file.docx
@@ -122,13 +122,7 @@
         <w:rPr>
           <w:u w:val="none"/>
         </w:rPr>
-        <w:t xml:space="preserve"> </w:t>
-      </w:r>
-      <w:r>
-        <w:rPr>
-          <w:u w:val="none"/>
-        </w:rPr>
-        <w:t>Length</w:t>
+        <w:t xml:space="preserve"> Length</w:t>
       </w:r>
       <w:r>
         <w:rPr>
@@ -296,7 +290,21 @@
         <w:rPr>
           <w:u w:val="none"/>
         </w:rPr>
-        <w:t xml:space="preserve"> account then sign up for it.</w:t>
+        <w:t xml:space="preserve"> </w:t>
+      </w:r>
+      <w:proofErr w:type="gramStart"/>
+      <w:r>
+        <w:rPr>
+          <w:u w:val="none"/>
+        </w:rPr>
+        <w:t>account</w:t>
+      </w:r>
+      <w:proofErr w:type="gramEnd"/>
+      <w:r>
+        <w:rPr>
+          <w:u w:val="none"/>
+        </w:rPr>
+        <w:t xml:space="preserve"> then sign up for it.</w:t>
       </w:r>
     </w:p>
     <w:p>
@@ -320,6 +328,12 @@
         <w:rPr>
           <w:u w:val="none"/>
         </w:rPr>
+        <w:t xml:space="preserve"> (your account name)</w:t>
+      </w:r>
+      <w:r>
+        <w:rPr>
+          <w:u w:val="none"/>
+        </w:rPr>
         <w:t xml:space="preserve"> as a contributor on </w:t>
       </w:r>
       <w:r>
@@ -566,13 +580,7 @@
         <w:rPr>
           <w:u w:val="none"/>
         </w:rPr>
-        <w:t xml:space="preserve">in </w:t>
-      </w:r>
-      <w:r>
-        <w:rPr>
-          <w:u w:val="none"/>
-        </w:rPr>
-        <w:t>Length</w:t>
+        <w:t>in Length</w:t>
       </w:r>
       <w:r>
         <w:rPr>
@@ -652,13 +660,7 @@
         <w:rPr>
           <w:u w:val="none"/>
         </w:rPr>
-        <w:t xml:space="preserve">Once the reviewer has checked the file, the file can then be copied back into </w:t>
-      </w:r>
-      <w:r>
-        <w:rPr>
-          <w:u w:val="none"/>
-        </w:rPr>
-        <w:t>Length</w:t>
+        <w:t>Once the reviewer has checked the file, the file can then be copied back into Length</w:t>
       </w:r>
       <w:r>
         <w:rPr>
@@ -708,14 +710,14 @@
         <w:rPr>
           <w:u w:val="none"/>
         </w:rPr>
-        <w:t xml:space="preserve"> can be viewed on G</w:t>
+        <w:t xml:space="preserve"> can be viewed on </w:t>
       </w:r>
       <w:proofErr w:type="spellStart"/>
       <w:r>
         <w:rPr>
           <w:u w:val="none"/>
         </w:rPr>
-        <w:t>ithub</w:t>
+        <w:t>Github</w:t>
       </w:r>
       <w:proofErr w:type="spellEnd"/>
       <w:r>
@@ -835,6 +837,7 @@
         <w:t>Rev-</w:t>
       </w:r>
       <w:proofErr w:type="spellStart"/>
+      <w:proofErr w:type="gramStart"/>
       <w:r>
         <w:rPr>
           <w:u w:val="none"/>
@@ -842,6 +845,7 @@
         <w:t>x.y</w:t>
       </w:r>
       <w:proofErr w:type="spellEnd"/>
+      <w:proofErr w:type="gramEnd"/>
       <w:r>
         <w:rPr>
           <w:u w:val="none"/>
@@ -961,6 +965,12 @@
           <w:u w:val="none"/>
         </w:rPr>
         <w:t xml:space="preserve">Click </w:t>
+      </w:r>
+      <w:r>
+        <w:rPr>
+          <w:u w:val="none"/>
+        </w:rPr>
+        <w:t>Push Origin.</w:t>
       </w:r>
     </w:p>
     <w:sectPr>

</xml_diff>